<commit_message>
Design reviews and updated Requirements and Testcases
</commit_message>
<xml_diff>
--- a/Life_Cycle_Data/Checklists/Requirements Checklist.docx
+++ b/Life_Cycle_Data/Checklists/Requirements Checklist.docx
@@ -4,8 +4,6 @@
   <w:body>
     <w:p>
       <w:pPr>
-        <w:pStyle w:val="Normal"/>
-        <w:ind w:firstLine="0"/>
         <w:jc w:val="right"/>
         <w:rPr>
           <w:rFonts w:ascii="Times New Roman" w:hAnsi="Times New Roman" w:cs="Times New Roman"/>
@@ -16,8 +14,6 @@
       <w:r>
         <w:rPr>
           <w:rFonts w:ascii="Times New Roman" w:hAnsi="Times New Roman" w:cs="Times New Roman"/>
-          <w:b w:val="0"/>
-          <w:bCs w:val="0"/>
           <w:sz w:val="24"/>
           <w:szCs w:val="24"/>
         </w:rPr>
@@ -26,8 +22,6 @@
       <w:r>
         <w:rPr>
           <w:rFonts w:ascii="Times New Roman" w:hAnsi="Times New Roman" w:cs="Times New Roman"/>
-          <w:b w:val="0"/>
-          <w:bCs w:val="0"/>
           <w:sz w:val="24"/>
           <w:szCs w:val="24"/>
         </w:rPr>
@@ -38,15 +32,20 @@
           <w:rFonts w:ascii="Times New Roman" w:hAnsi="Times New Roman" w:cs="Times New Roman"/>
           <w:sz w:val="24"/>
           <w:szCs w:val="24"/>
-          <w:u w:val="single"/>
-        </w:rPr>
-        <w:t xml:space="preserve">                                        </w:t>
-      </w:r>
-    </w:p>
-    <w:p>
-      <w:pPr>
-        <w:pStyle w:val="Normal"/>
-        <w:ind w:firstLine="0"/>
+        </w:rPr>
+        <w:t xml:space="preserve"> Matt Stevenson</w:t>
+      </w:r>
+      <w:r>
+        <w:rPr>
+          <w:rFonts w:ascii="Times New Roman" w:hAnsi="Times New Roman" w:cs="Times New Roman"/>
+          <w:sz w:val="24"/>
+          <w:szCs w:val="24"/>
+        </w:rPr>
+        <w:t xml:space="preserve">                                       </w:t>
+      </w:r>
+    </w:p>
+    <w:p>
+      <w:pPr>
         <w:jc w:val="right"/>
         <w:rPr>
           <w:rFonts w:ascii="Times New Roman" w:hAnsi="Times New Roman" w:cs="Times New Roman"/>
@@ -57,8 +56,6 @@
       <w:r>
         <w:rPr>
           <w:rFonts w:ascii="Times New Roman" w:hAnsi="Times New Roman" w:cs="Times New Roman"/>
-          <w:b w:val="0"/>
-          <w:bCs w:val="0"/>
           <w:sz w:val="24"/>
           <w:szCs w:val="24"/>
         </w:rPr>
@@ -67,8 +64,6 @@
       <w:r>
         <w:rPr>
           <w:rFonts w:ascii="Times New Roman" w:hAnsi="Times New Roman" w:cs="Times New Roman"/>
-          <w:b w:val="0"/>
-          <w:bCs w:val="0"/>
           <w:sz w:val="24"/>
           <w:szCs w:val="24"/>
         </w:rPr>
@@ -77,8 +72,6 @@
       <w:r>
         <w:rPr>
           <w:rFonts w:ascii="Times New Roman" w:hAnsi="Times New Roman" w:cs="Times New Roman"/>
-          <w:b w:val="0"/>
-          <w:bCs w:val="0"/>
           <w:sz w:val="24"/>
           <w:szCs w:val="24"/>
         </w:rPr>
@@ -89,9 +82,59 @@
           <w:rFonts w:ascii="Times New Roman" w:hAnsi="Times New Roman" w:cs="Times New Roman"/>
           <w:sz w:val="24"/>
           <w:szCs w:val="24"/>
-          <w:u w:val="single"/>
-        </w:rPr>
-        <w:t xml:space="preserve">                                        </w:t>
+        </w:rPr>
+        <w:t xml:space="preserve"> 24 Bit BCD Counter </w:t>
+      </w:r>
+    </w:p>
+    <w:p>
+      <w:pPr>
+        <w:jc w:val="right"/>
+        <w:rPr>
+          <w:rFonts w:ascii="Times New Roman" w:hAnsi="Times New Roman" w:cs="Times New Roman"/>
+          <w:sz w:val="24"/>
+          <w:szCs w:val="24"/>
+        </w:rPr>
+      </w:pPr>
+      <w:r>
+        <w:rPr>
+          <w:rFonts w:ascii="Times New Roman" w:hAnsi="Times New Roman" w:cs="Times New Roman"/>
+          <w:sz w:val="24"/>
+          <w:szCs w:val="24"/>
+        </w:rPr>
+        <w:t>Jira Ticket</w:t>
+      </w:r>
+      <w:r>
+        <w:rPr>
+          <w:rFonts w:ascii="Times New Roman" w:hAnsi="Times New Roman" w:cs="Times New Roman"/>
+          <w:sz w:val="24"/>
+          <w:szCs w:val="24"/>
+        </w:rPr>
+        <w:t xml:space="preserve">: </w:t>
+      </w:r>
+      <w:r>
+        <w:rPr>
+          <w:rFonts w:ascii="Times New Roman" w:hAnsi="Times New Roman" w:cs="Times New Roman"/>
+          <w:sz w:val="24"/>
+          <w:szCs w:val="24"/>
+        </w:rPr>
+        <w:t xml:space="preserve">   </w:t>
+      </w:r>
+      <w:r>
+        <w:rPr>
+          <w:rFonts w:ascii="Times New Roman" w:hAnsi="Times New Roman" w:cs="Times New Roman"/>
+          <w:sz w:val="24"/>
+          <w:szCs w:val="24"/>
+        </w:rPr>
+        <w:t>SWATCH2-32</w:t>
+      </w:r>
+      <w:r>
+        <w:rPr>
+          <w:rFonts w:ascii="Times New Roman" w:hAnsi="Times New Roman" w:cs="Times New Roman"/>
+          <w:sz w:val="24"/>
+          <w:szCs w:val="24"/>
+          <w:u w:val="single"/>
+        </w:rPr>
+        <w:t xml:space="preserve">                                     </w:t>
       </w:r>
     </w:p>
     <w:p>
@@ -99,17 +142,17 @@
         <w:jc w:val="center"/>
         <w:rPr>
           <w:rFonts w:ascii="Times New Roman" w:hAnsi="Times New Roman" w:cs="Times New Roman"/>
-          <w:b w:val="1"/>
-          <w:bCs w:val="1"/>
-          <w:sz w:val="24"/>
-          <w:szCs w:val="24"/>
-        </w:rPr>
-      </w:pPr>
-      <w:r>
-        <w:rPr>
-          <w:rFonts w:ascii="Times New Roman" w:hAnsi="Times New Roman" w:cs="Times New Roman"/>
-          <w:b w:val="1"/>
-          <w:bCs w:val="1"/>
+          <w:b/>
+          <w:bCs/>
+          <w:sz w:val="24"/>
+          <w:szCs w:val="24"/>
+        </w:rPr>
+      </w:pPr>
+      <w:r>
+        <w:rPr>
+          <w:rFonts w:ascii="Times New Roman" w:hAnsi="Times New Roman" w:cs="Times New Roman"/>
+          <w:b/>
+          <w:bCs/>
           <w:sz w:val="24"/>
           <w:szCs w:val="24"/>
         </w:rPr>
@@ -165,7 +208,6 @@
     </w:p>
     <w:p>
       <w:pPr>
-        <w:pStyle w:val="Normal"/>
         <w:spacing w:line="240" w:lineRule="auto"/>
         <w:ind w:left="360"/>
         <w:rPr>
@@ -189,32 +231,23 @@
           <w:szCs w:val="24"/>
         </w:rPr>
         <w:tab/>
-      </w:r>
-      <w:r>
-        <w:rPr>
-          <w:rFonts w:ascii="Times New Roman" w:hAnsi="Times New Roman" w:cs="Times New Roman"/>
-          <w:sz w:val="24"/>
-          <w:szCs w:val="24"/>
-        </w:rPr>
-        <w:t xml:space="preserve">Yes </w:t>
-      </w:r>
-      <w:proofErr w:type="gramStart"/>
-      <w:r>
-        <w:rPr>
-          <w:rFonts w:ascii="Times New Roman" w:hAnsi="Times New Roman" w:cs="Times New Roman"/>
-          <w:sz w:val="24"/>
-          <w:szCs w:val="24"/>
-        </w:rPr>
-        <w:t xml:space="preserve">[ ]</w:t>
-      </w:r>
-      <w:proofErr w:type="gramEnd"/>
-      <w:r>
-        <w:rPr>
-          <w:rFonts w:ascii="Times New Roman" w:hAnsi="Times New Roman" w:cs="Times New Roman"/>
-          <w:sz w:val="24"/>
-          <w:szCs w:val="24"/>
-        </w:rPr>
-        <w:t xml:space="preserve"> </w:t>
+        <w:t>Yes [</w:t>
+      </w:r>
+      <w:r>
+        <w:rPr>
+          <w:rFonts w:ascii="Times New Roman" w:hAnsi="Times New Roman" w:cs="Times New Roman"/>
+          <w:sz w:val="24"/>
+          <w:szCs w:val="24"/>
+        </w:rPr>
+        <w:t xml:space="preserve"> x</w:t>
+      </w:r>
+      <w:r>
+        <w:rPr>
+          <w:rFonts w:ascii="Times New Roman" w:hAnsi="Times New Roman" w:cs="Times New Roman"/>
+          <w:sz w:val="24"/>
+          <w:szCs w:val="24"/>
+        </w:rPr>
+        <w:t xml:space="preserve"> ] </w:t>
       </w:r>
       <w:r>
         <w:rPr>
@@ -223,13 +256,6 @@
           <w:szCs w:val="24"/>
         </w:rPr>
         <w:tab/>
-      </w:r>
-      <w:r>
-        <w:rPr>
-          <w:rFonts w:ascii="Times New Roman" w:hAnsi="Times New Roman" w:cs="Times New Roman"/>
-          <w:sz w:val="24"/>
-          <w:szCs w:val="24"/>
-        </w:rPr>
         <w:t>No [ ]</w:t>
       </w:r>
     </w:p>
@@ -337,7 +363,6 @@
     </w:p>
     <w:p>
       <w:pPr>
-        <w:pStyle w:val="Normal"/>
         <w:spacing w:line="240" w:lineRule="auto"/>
         <w:ind w:left="360"/>
         <w:rPr>
@@ -353,23 +378,7 @@
           <w:sz w:val="24"/>
           <w:szCs w:val="24"/>
         </w:rPr>
-        <w:t xml:space="preserve">Yes </w:t>
-      </w:r>
-      <w:r>
-        <w:rPr>
-          <w:rFonts w:ascii="Times New Roman" w:hAnsi="Times New Roman" w:cs="Times New Roman"/>
-          <w:sz w:val="24"/>
-          <w:szCs w:val="24"/>
-        </w:rPr>
-        <w:t xml:space="preserve">[ ]</w:t>
-      </w:r>
-      <w:r>
-        <w:rPr>
-          <w:rFonts w:ascii="Times New Roman" w:hAnsi="Times New Roman" w:cs="Times New Roman"/>
-          <w:sz w:val="24"/>
-          <w:szCs w:val="24"/>
-        </w:rPr>
-        <w:t xml:space="preserve"> No [ ]</w:t>
+        <w:t>Yes [</w:t>
       </w:r>
       <w:r>
         <w:rPr>
@@ -385,12 +394,51 @@
           <w:sz w:val="24"/>
           <w:szCs w:val="24"/>
         </w:rPr>
+        <w:t>]</w:t>
+      </w:r>
+      <w:r>
+        <w:rPr>
+          <w:rFonts w:ascii="Times New Roman" w:hAnsi="Times New Roman" w:cs="Times New Roman"/>
+          <w:sz w:val="24"/>
+          <w:szCs w:val="24"/>
+        </w:rPr>
+        <w:t xml:space="preserve"> No [</w:t>
+      </w:r>
+      <w:r>
+        <w:rPr>
+          <w:rFonts w:ascii="Times New Roman" w:hAnsi="Times New Roman" w:cs="Times New Roman"/>
+          <w:sz w:val="24"/>
+          <w:szCs w:val="24"/>
+        </w:rPr>
+        <w:t xml:space="preserve"> x</w:t>
+      </w:r>
+      <w:r>
+        <w:rPr>
+          <w:rFonts w:ascii="Times New Roman" w:hAnsi="Times New Roman" w:cs="Times New Roman"/>
+          <w:sz w:val="24"/>
+          <w:szCs w:val="24"/>
+        </w:rPr>
+        <w:t xml:space="preserve"> ]</w:t>
+      </w:r>
+      <w:r>
+        <w:rPr>
+          <w:rFonts w:ascii="Times New Roman" w:hAnsi="Times New Roman" w:cs="Times New Roman"/>
+          <w:sz w:val="24"/>
+          <w:szCs w:val="24"/>
+        </w:rPr>
+        <w:t xml:space="preserve"> </w:t>
+      </w:r>
+      <w:r>
+        <w:rPr>
+          <w:rFonts w:ascii="Times New Roman" w:hAnsi="Times New Roman" w:cs="Times New Roman"/>
+          <w:sz w:val="24"/>
+          <w:szCs w:val="24"/>
+        </w:rPr>
         <w:t xml:space="preserve">                        </w:t>
       </w:r>
     </w:p>
     <w:p>
       <w:pPr>
-        <w:pStyle w:val="Normal"/>
         <w:spacing w:line="240" w:lineRule="auto"/>
         <w:ind w:left="360" w:firstLine="360"/>
         <w:rPr>
@@ -423,7 +471,81 @@
           <w:szCs w:val="24"/>
           <w:u w:val="single"/>
         </w:rPr>
-        <w:t xml:space="preserve">                                                                                            </w:t>
+        <w:t xml:space="preserve"> </w:t>
+      </w:r>
+      <w:r>
+        <w:rPr>
+          <w:rFonts w:ascii="Times New Roman" w:hAnsi="Times New Roman" w:cs="Times New Roman"/>
+          <w:sz w:val="24"/>
+          <w:szCs w:val="24"/>
+          <w:u w:val="single"/>
+        </w:rPr>
+        <w:t xml:space="preserve">BCD_INIT_03: </w:t>
+      </w:r>
+      <w:r>
+        <w:rPr>
+          <w:rFonts w:ascii="Times New Roman" w:hAnsi="Times New Roman" w:cs="Times New Roman"/>
+          <w:sz w:val="24"/>
+          <w:szCs w:val="24"/>
+          <w:u w:val="single"/>
+        </w:rPr>
+        <w:t xml:space="preserve">Why do we not </w:t>
+      </w:r>
+      <w:r>
+        <w:rPr>
+          <w:rFonts w:ascii="Times New Roman" w:hAnsi="Times New Roman" w:cs="Times New Roman"/>
+          <w:sz w:val="24"/>
+          <w:szCs w:val="24"/>
+          <w:u w:val="single"/>
+        </w:rPr>
+        <w:t>use</w:t>
+      </w:r>
+      <w:r>
+        <w:rPr>
+          <w:rFonts w:ascii="Times New Roman" w:hAnsi="Times New Roman" w:cs="Times New Roman"/>
+          <w:sz w:val="24"/>
+          <w:szCs w:val="24"/>
+          <w:u w:val="single"/>
+        </w:rPr>
+        <w:t xml:space="preserve"> </w:t>
+      </w:r>
+      <w:proofErr w:type="spellStart"/>
+      <w:r>
+        <w:rPr>
+          <w:rFonts w:ascii="Times New Roman" w:hAnsi="Times New Roman" w:cs="Times New Roman"/>
+          <w:sz w:val="24"/>
+          <w:szCs w:val="24"/>
+          <w:u w:val="single"/>
+        </w:rPr>
+        <w:t>i_countenb</w:t>
+      </w:r>
+      <w:proofErr w:type="spellEnd"/>
+      <w:r>
+        <w:rPr>
+          <w:rFonts w:ascii="Times New Roman" w:hAnsi="Times New Roman" w:cs="Times New Roman"/>
+          <w:sz w:val="24"/>
+          <w:szCs w:val="24"/>
+          <w:u w:val="single"/>
+        </w:rPr>
+        <w:t xml:space="preserve"> input</w:t>
+      </w:r>
+      <w:r>
+        <w:rPr>
+          <w:rFonts w:ascii="Times New Roman" w:hAnsi="Times New Roman" w:cs="Times New Roman"/>
+          <w:sz w:val="24"/>
+          <w:szCs w:val="24"/>
+          <w:u w:val="single"/>
+        </w:rPr>
+        <w:t>?</w:t>
+      </w:r>
+      <w:r>
+        <w:rPr>
+          <w:rFonts w:ascii="Times New Roman" w:hAnsi="Times New Roman" w:cs="Times New Roman"/>
+          <w:sz w:val="24"/>
+          <w:szCs w:val="24"/>
+          <w:u w:val="single"/>
+        </w:rPr>
+        <w:t xml:space="preserve">                                                                                          </w:t>
       </w:r>
     </w:p>
     <w:p>
@@ -454,15 +576,7 @@
           <w:sz w:val="24"/>
           <w:szCs w:val="24"/>
         </w:rPr>
-        <w:t>equiremen</w:t>
-      </w:r>
-      <w:r>
-        <w:rPr>
-          <w:rFonts w:ascii="Times New Roman" w:hAnsi="Times New Roman" w:cs="Times New Roman"/>
-          <w:sz w:val="24"/>
-          <w:szCs w:val="24"/>
-        </w:rPr>
-        <w:t>t</w:t>
+        <w:t>equirement</w:t>
       </w:r>
       <w:r>
         <w:rPr>
@@ -499,7 +613,6 @@
     </w:p>
     <w:p>
       <w:pPr>
-        <w:pStyle w:val="Normal"/>
         <w:spacing w:line="240" w:lineRule="auto"/>
         <w:ind w:left="360"/>
         <w:rPr>
@@ -514,23 +627,23 @@
           <w:sz w:val="24"/>
           <w:szCs w:val="24"/>
         </w:rPr>
-        <w:t xml:space="preserve">Yes </w:t>
-      </w:r>
-      <w:r>
-        <w:rPr>
-          <w:rFonts w:ascii="Times New Roman" w:hAnsi="Times New Roman" w:cs="Times New Roman"/>
-          <w:sz w:val="24"/>
-          <w:szCs w:val="24"/>
-        </w:rPr>
-        <w:t xml:space="preserve">[ </w:t>
-      </w:r>
-      <w:r>
-        <w:rPr>
-          <w:rFonts w:ascii="Times New Roman" w:hAnsi="Times New Roman" w:cs="Times New Roman"/>
-          <w:sz w:val="24"/>
-          <w:szCs w:val="24"/>
-        </w:rPr>
-        <w:t>]</w:t>
+        <w:t>Yes [</w:t>
+      </w:r>
+      <w:r>
+        <w:rPr>
+          <w:rFonts w:ascii="Times New Roman" w:hAnsi="Times New Roman" w:cs="Times New Roman"/>
+          <w:sz w:val="24"/>
+          <w:szCs w:val="24"/>
+        </w:rPr>
+        <w:t xml:space="preserve"> x</w:t>
+      </w:r>
+      <w:r>
+        <w:rPr>
+          <w:rFonts w:ascii="Times New Roman" w:hAnsi="Times New Roman" w:cs="Times New Roman"/>
+          <w:sz w:val="24"/>
+          <w:szCs w:val="24"/>
+        </w:rPr>
+        <w:t xml:space="preserve"> ]</w:t>
       </w:r>
       <w:r>
         <w:rPr>
@@ -562,25 +675,7 @@
           <w:sz w:val="24"/>
           <w:szCs w:val="24"/>
         </w:rPr>
-        <w:t xml:space="preserve"> </w:t>
-      </w:r>
-      <w:proofErr w:type="gramStart"/>
-      <w:r>
-        <w:rPr>
-          <w:rFonts w:ascii="Times New Roman" w:hAnsi="Times New Roman" w:cs="Times New Roman"/>
-          <w:sz w:val="24"/>
-          <w:szCs w:val="24"/>
-        </w:rPr>
-        <w:t xml:space="preserve">[ ]</w:t>
-      </w:r>
-      <w:proofErr w:type="gramEnd"/>
-      <w:r>
-        <w:rPr>
-          <w:rFonts w:ascii="Times New Roman" w:hAnsi="Times New Roman" w:cs="Times New Roman"/>
-          <w:sz w:val="24"/>
-          <w:szCs w:val="24"/>
-        </w:rPr>
-        <w:t xml:space="preserve"> </w:t>
+        <w:t xml:space="preserve"> [ ] </w:t>
       </w:r>
       <w:r>
         <w:rPr>
@@ -601,7 +696,6 @@
     </w:p>
     <w:p>
       <w:pPr>
-        <w:pStyle w:val="Normal"/>
         <w:spacing w:line="240" w:lineRule="auto"/>
         <w:ind w:left="360" w:firstLine="360"/>
         <w:rPr>
@@ -655,7 +749,6 @@
     </w:p>
     <w:p>
       <w:pPr>
-        <w:pStyle w:val="Normal"/>
         <w:spacing w:line="240" w:lineRule="auto"/>
         <w:ind w:left="360"/>
         <w:rPr>
@@ -670,7 +763,23 @@
           <w:sz w:val="24"/>
           <w:szCs w:val="24"/>
         </w:rPr>
-        <w:t>Yes [ ] No [ ]</w:t>
+        <w:t>Yes [</w:t>
+      </w:r>
+      <w:r>
+        <w:rPr>
+          <w:rFonts w:ascii="Times New Roman" w:hAnsi="Times New Roman" w:cs="Times New Roman"/>
+          <w:sz w:val="24"/>
+          <w:szCs w:val="24"/>
+        </w:rPr>
+        <w:t xml:space="preserve"> x</w:t>
+      </w:r>
+      <w:r>
+        <w:rPr>
+          <w:rFonts w:ascii="Times New Roman" w:hAnsi="Times New Roman" w:cs="Times New Roman"/>
+          <w:sz w:val="24"/>
+          <w:szCs w:val="24"/>
+        </w:rPr>
+        <w:t xml:space="preserve"> ] No [ ]</w:t>
       </w:r>
     </w:p>
     <w:p>
@@ -774,7 +883,6 @@
     </w:p>
     <w:p>
       <w:pPr>
-        <w:pStyle w:val="Normal"/>
         <w:spacing w:line="240" w:lineRule="auto"/>
         <w:ind w:left="360"/>
         <w:rPr>
@@ -789,18 +897,24 @@
           <w:sz w:val="24"/>
           <w:szCs w:val="24"/>
         </w:rPr>
-        <w:t xml:space="preserve">Yes </w:t>
-      </w:r>
-      <w:proofErr w:type="gramStart"/>
-      <w:r>
-        <w:rPr>
-          <w:rFonts w:ascii="Times New Roman" w:hAnsi="Times New Roman" w:cs="Times New Roman"/>
-          <w:sz w:val="24"/>
-          <w:szCs w:val="24"/>
-        </w:rPr>
-        <w:t>[ ]</w:t>
-      </w:r>
-      <w:proofErr w:type="gramEnd"/>
+        <w:t xml:space="preserve">Yes [ </w:t>
+      </w:r>
+      <w:r>
+        <w:rPr>
+          <w:rFonts w:ascii="Times New Roman" w:hAnsi="Times New Roman" w:cs="Times New Roman"/>
+          <w:sz w:val="24"/>
+          <w:szCs w:val="24"/>
+        </w:rPr>
+        <w:t xml:space="preserve">x </w:t>
+      </w:r>
+      <w:r>
+        <w:rPr>
+          <w:rFonts w:ascii="Times New Roman" w:hAnsi="Times New Roman" w:cs="Times New Roman"/>
+          <w:sz w:val="24"/>
+          <w:szCs w:val="24"/>
+        </w:rPr>
+        <w:t>]</w:t>
+      </w:r>
       <w:r>
         <w:rPr>
           <w:rFonts w:ascii="Times New Roman" w:hAnsi="Times New Roman" w:cs="Times New Roman"/>
@@ -929,7 +1043,6 @@
     </w:p>
     <w:p>
       <w:pPr>
-        <w:pStyle w:val="Normal"/>
         <w:spacing w:line="240" w:lineRule="auto"/>
         <w:ind w:left="360"/>
         <w:rPr>
@@ -945,18 +1058,24 @@
           <w:sz w:val="24"/>
           <w:szCs w:val="24"/>
         </w:rPr>
-        <w:t xml:space="preserve">Yes </w:t>
-      </w:r>
-      <w:proofErr w:type="gramStart"/>
-      <w:r>
-        <w:rPr>
-          <w:rFonts w:ascii="Times New Roman" w:hAnsi="Times New Roman" w:cs="Times New Roman"/>
-          <w:sz w:val="24"/>
-          <w:szCs w:val="24"/>
-        </w:rPr>
-        <w:t>[ ]</w:t>
-      </w:r>
-      <w:proofErr w:type="gramEnd"/>
+        <w:t>Yes [</w:t>
+      </w:r>
+      <w:r>
+        <w:rPr>
+          <w:rFonts w:ascii="Times New Roman" w:hAnsi="Times New Roman" w:cs="Times New Roman"/>
+          <w:sz w:val="24"/>
+          <w:szCs w:val="24"/>
+        </w:rPr>
+        <w:t xml:space="preserve"> x</w:t>
+      </w:r>
+      <w:r>
+        <w:rPr>
+          <w:rFonts w:ascii="Times New Roman" w:hAnsi="Times New Roman" w:cs="Times New Roman"/>
+          <w:sz w:val="24"/>
+          <w:szCs w:val="24"/>
+        </w:rPr>
+        <w:t xml:space="preserve"> ]</w:t>
+      </w:r>
       <w:r>
         <w:rPr>
           <w:rFonts w:ascii="Times New Roman" w:hAnsi="Times New Roman" w:cs="Times New Roman"/>
@@ -972,29 +1091,13 @@
           <w:szCs w:val="24"/>
         </w:rPr>
         <w:tab/>
-      </w:r>
-      <w:r>
-        <w:rPr>
-          <w:rFonts w:ascii="Times New Roman" w:hAnsi="Times New Roman" w:cs="Times New Roman"/>
-          <w:sz w:val="24"/>
-          <w:szCs w:val="24"/>
-        </w:rPr>
-        <w:t>No</w:t>
-      </w:r>
-      <w:r>
-        <w:rPr>
-          <w:rFonts w:ascii="Times New Roman" w:hAnsi="Times New Roman" w:cs="Times New Roman"/>
-          <w:sz w:val="24"/>
-          <w:szCs w:val="24"/>
-        </w:rPr>
-        <w:t xml:space="preserve"> [ ]</w:t>
+        <w:t>No [ ]</w:t>
       </w:r>
     </w:p>
     <w:p>
       <w:pPr>
         <w:pStyle w:val="ListParagraph"/>
         <w:spacing w:line="240" w:lineRule="auto"/>
-        <w:ind w:firstLine="0"/>
         <w:rPr>
           <w:rFonts w:ascii="Times New Roman" w:hAnsi="Times New Roman" w:cs="Times New Roman"/>
           <w:sz w:val="24"/>
@@ -1061,7 +1164,6 @@
     </w:p>
     <w:p>
       <w:pPr>
-        <w:pStyle w:val="Normal"/>
         <w:spacing w:line="240" w:lineRule="auto"/>
         <w:ind w:left="360"/>
         <w:rPr>
@@ -1077,18 +1179,24 @@
           <w:sz w:val="24"/>
           <w:szCs w:val="24"/>
         </w:rPr>
-        <w:t xml:space="preserve">Yes </w:t>
-      </w:r>
-      <w:proofErr w:type="gramStart"/>
-      <w:r>
-        <w:rPr>
-          <w:rFonts w:ascii="Times New Roman" w:hAnsi="Times New Roman" w:cs="Times New Roman"/>
-          <w:sz w:val="24"/>
-          <w:szCs w:val="24"/>
-        </w:rPr>
-        <w:t>[ ]</w:t>
-      </w:r>
-      <w:proofErr w:type="gramEnd"/>
+        <w:t>Yes [</w:t>
+      </w:r>
+      <w:r>
+        <w:rPr>
+          <w:rFonts w:ascii="Times New Roman" w:hAnsi="Times New Roman" w:cs="Times New Roman"/>
+          <w:sz w:val="24"/>
+          <w:szCs w:val="24"/>
+        </w:rPr>
+        <w:t xml:space="preserve"> x </w:t>
+      </w:r>
+      <w:r>
+        <w:rPr>
+          <w:rFonts w:ascii="Times New Roman" w:hAnsi="Times New Roman" w:cs="Times New Roman"/>
+          <w:sz w:val="24"/>
+          <w:szCs w:val="24"/>
+        </w:rPr>
+        <w:t>]</w:t>
+      </w:r>
       <w:r>
         <w:rPr>
           <w:rFonts w:ascii="Times New Roman" w:hAnsi="Times New Roman" w:cs="Times New Roman"/>
@@ -1104,13 +1212,6 @@
           <w:szCs w:val="24"/>
         </w:rPr>
         <w:tab/>
-      </w:r>
-      <w:r>
-        <w:rPr>
-          <w:rFonts w:ascii="Times New Roman" w:hAnsi="Times New Roman" w:cs="Times New Roman"/>
-          <w:sz w:val="24"/>
-          <w:szCs w:val="24"/>
-        </w:rPr>
         <w:t>No [ ]</w:t>
       </w:r>
     </w:p>
@@ -1118,7 +1219,6 @@
       <w:pPr>
         <w:pStyle w:val="ListParagraph"/>
         <w:spacing w:line="240" w:lineRule="auto"/>
-        <w:ind w:firstLine="0"/>
         <w:rPr>
           <w:rFonts w:ascii="Times New Roman" w:hAnsi="Times New Roman" w:cs="Times New Roman"/>
           <w:sz w:val="24"/>
@@ -1177,7 +1277,6 @@
     </w:p>
     <w:p>
       <w:pPr>
-        <w:pStyle w:val="Normal"/>
         <w:spacing w:line="240" w:lineRule="auto"/>
         <w:ind w:left="360"/>
         <w:rPr>
@@ -1193,32 +1292,29 @@
           <w:sz w:val="24"/>
           <w:szCs w:val="24"/>
         </w:rPr>
-        <w:t xml:space="preserve">Yes </w:t>
-      </w:r>
-      <w:proofErr w:type="gramStart"/>
-      <w:r>
-        <w:rPr>
-          <w:rFonts w:ascii="Times New Roman" w:hAnsi="Times New Roman" w:cs="Times New Roman"/>
-          <w:sz w:val="24"/>
-          <w:szCs w:val="24"/>
-        </w:rPr>
-        <w:t>[ ]</w:t>
-      </w:r>
-      <w:proofErr w:type="gramEnd"/>
-      <w:r>
-        <w:rPr>
-          <w:rFonts w:ascii="Times New Roman" w:hAnsi="Times New Roman" w:cs="Times New Roman"/>
-          <w:sz w:val="24"/>
-          <w:szCs w:val="24"/>
-        </w:rPr>
-        <w:t xml:space="preserve"> No [ ]</w:t>
+        <w:t>Yes [</w:t>
+      </w:r>
+      <w:r>
+        <w:rPr>
+          <w:rFonts w:ascii="Times New Roman" w:hAnsi="Times New Roman" w:cs="Times New Roman"/>
+          <w:sz w:val="24"/>
+          <w:szCs w:val="24"/>
+        </w:rPr>
+        <w:t xml:space="preserve"> x</w:t>
+      </w:r>
+      <w:r>
+        <w:rPr>
+          <w:rFonts w:ascii="Times New Roman" w:hAnsi="Times New Roman" w:cs="Times New Roman"/>
+          <w:sz w:val="24"/>
+          <w:szCs w:val="24"/>
+        </w:rPr>
+        <w:t xml:space="preserve"> ] No [ ]</w:t>
       </w:r>
     </w:p>
     <w:p>
       <w:pPr>
         <w:pStyle w:val="ListParagraph"/>
         <w:spacing w:line="240" w:lineRule="auto"/>
-        <w:ind w:firstLine="0"/>
         <w:rPr>
           <w:rFonts w:ascii="Times New Roman" w:hAnsi="Times New Roman" w:cs="Times New Roman"/>
           <w:sz w:val="24"/>
@@ -1245,14 +1341,12 @@
     </w:p>
     <w:p>
       <w:pPr>
-        <w:pStyle w:val="Normal"/>
         <w:spacing w:line="480" w:lineRule="auto"/>
         <w:ind w:left="360"/>
         <w:rPr>
           <w:rFonts w:ascii="Times New Roman" w:hAnsi="Times New Roman" w:cs="Times New Roman"/>
           <w:sz w:val="24"/>
           <w:szCs w:val="24"/>
-          <w:u w:val="none"/>
         </w:rPr>
       </w:pPr>
     </w:p>
@@ -1313,7 +1407,7 @@
       </w:pPr>
     </w:p>
     <w:sectPr>
-      <w:pgSz w:w="12240" w:h="15840" w:orient="portrait"/>
+      <w:pgSz w:w="12240" w:h="15840"/>
       <w:pgMar w:top="1440" w:right="1440" w:bottom="1440" w:left="1440" w:header="720" w:footer="720" w:gutter="0"/>
       <w:cols w:space="720"/>
       <w:docGrid w:linePitch="360"/>
@@ -1420,11 +1514,11 @@
 </file>
 
 <file path=word/styles.xml><?xml version="1.0" encoding="utf-8"?>
-<w:styles xmlns:wp14="http://schemas.microsoft.com/office/word/2010/wordprocessingDrawing" xmlns:mc="http://schemas.openxmlformats.org/markup-compatibility/2006" xmlns:r="http://schemas.openxmlformats.org/officeDocument/2006/relationships" xmlns:w="http://schemas.openxmlformats.org/wordprocessingml/2006/main" xmlns:w14="http://schemas.microsoft.com/office/word/2010/wordml" xmlns:w15="http://schemas.microsoft.com/office/word/2012/wordml" xmlns:w16cex="http://schemas.microsoft.com/office/word/2018/wordml/cex" xmlns:w16cid="http://schemas.microsoft.com/office/word/2016/wordml/cid" xmlns:w16="http://schemas.microsoft.com/office/word/2018/wordml" xmlns:w16se="http://schemas.microsoft.com/office/word/2015/wordml/symex" mc:Ignorable="w14 w15 w16se w16cid w16 w16cex wp14">
+<w:styles xmlns:mc="http://schemas.openxmlformats.org/markup-compatibility/2006" xmlns:r="http://schemas.openxmlformats.org/officeDocument/2006/relationships" xmlns:w="http://schemas.openxmlformats.org/wordprocessingml/2006/main" xmlns:w14="http://schemas.microsoft.com/office/word/2010/wordml" xmlns:w15="http://schemas.microsoft.com/office/word/2012/wordml" xmlns:w16cex="http://schemas.microsoft.com/office/word/2018/wordml/cex" xmlns:w16cid="http://schemas.microsoft.com/office/word/2016/wordml/cid" xmlns:w16="http://schemas.microsoft.com/office/word/2018/wordml" xmlns:w16se="http://schemas.microsoft.com/office/word/2015/wordml/symex" mc:Ignorable="w14 w15 w16se w16cid w16 w16cex">
   <w:docDefaults>
     <w:rPrDefault>
       <w:rPr>
-        <w:rFonts w:asciiTheme="minorHAnsi" w:hAnsiTheme="minorHAnsi" w:eastAsiaTheme="minorHAnsi" w:cstheme="minorBidi"/>
+        <w:rFonts w:asciiTheme="minorHAnsi" w:eastAsiaTheme="minorHAnsi" w:hAnsiTheme="minorHAnsi" w:cstheme="minorBidi"/>
         <w:sz w:val="22"/>
         <w:szCs w:val="22"/>
         <w:lang w:val="en-US" w:eastAsia="en-US" w:bidi="ar-SA"/>
@@ -1439,14 +1533,14 @@
   <w:latentStyles w:defLockedState="0" w:defUIPriority="99" w:defSemiHidden="0" w:defUnhideWhenUsed="0" w:defQFormat="0" w:count="376">
     <w:lsdException w:name="Normal" w:uiPriority="0" w:qFormat="1"/>
     <w:lsdException w:name="heading 1" w:uiPriority="9" w:qFormat="1"/>
-    <w:lsdException w:name="heading 2" w:uiPriority="9" w:semiHidden="1" w:unhideWhenUsed="1" w:qFormat="1"/>
-    <w:lsdException w:name="heading 3" w:uiPriority="9" w:semiHidden="1" w:unhideWhenUsed="1" w:qFormat="1"/>
-    <w:lsdException w:name="heading 4" w:uiPriority="9" w:semiHidden="1" w:unhideWhenUsed="1" w:qFormat="1"/>
-    <w:lsdException w:name="heading 5" w:uiPriority="9" w:semiHidden="1" w:unhideWhenUsed="1" w:qFormat="1"/>
-    <w:lsdException w:name="heading 6" w:uiPriority="9" w:semiHidden="1" w:unhideWhenUsed="1" w:qFormat="1"/>
-    <w:lsdException w:name="heading 7" w:uiPriority="9" w:semiHidden="1" w:unhideWhenUsed="1" w:qFormat="1"/>
-    <w:lsdException w:name="heading 8" w:uiPriority="9" w:semiHidden="1" w:unhideWhenUsed="1" w:qFormat="1"/>
-    <w:lsdException w:name="heading 9" w:uiPriority="9" w:semiHidden="1" w:unhideWhenUsed="1" w:qFormat="1"/>
+    <w:lsdException w:name="heading 2" w:semiHidden="1" w:uiPriority="9" w:unhideWhenUsed="1" w:qFormat="1"/>
+    <w:lsdException w:name="heading 3" w:semiHidden="1" w:uiPriority="9" w:unhideWhenUsed="1" w:qFormat="1"/>
+    <w:lsdException w:name="heading 4" w:semiHidden="1" w:uiPriority="9" w:unhideWhenUsed="1" w:qFormat="1"/>
+    <w:lsdException w:name="heading 5" w:semiHidden="1" w:uiPriority="9" w:unhideWhenUsed="1" w:qFormat="1"/>
+    <w:lsdException w:name="heading 6" w:semiHidden="1" w:uiPriority="9" w:unhideWhenUsed="1" w:qFormat="1"/>
+    <w:lsdException w:name="heading 7" w:semiHidden="1" w:uiPriority="9" w:unhideWhenUsed="1" w:qFormat="1"/>
+    <w:lsdException w:name="heading 8" w:semiHidden="1" w:uiPriority="9" w:unhideWhenUsed="1" w:qFormat="1"/>
+    <w:lsdException w:name="heading 9" w:semiHidden="1" w:uiPriority="9" w:unhideWhenUsed="1" w:qFormat="1"/>
     <w:lsdException w:name="index 1" w:semiHidden="1" w:unhideWhenUsed="1"/>
     <w:lsdException w:name="index 2" w:semiHidden="1" w:unhideWhenUsed="1"/>
     <w:lsdException w:name="index 3" w:semiHidden="1" w:unhideWhenUsed="1"/>
@@ -1456,22 +1550,22 @@
     <w:lsdException w:name="index 7" w:semiHidden="1" w:unhideWhenUsed="1"/>
     <w:lsdException w:name="index 8" w:semiHidden="1" w:unhideWhenUsed="1"/>
     <w:lsdException w:name="index 9" w:semiHidden="1" w:unhideWhenUsed="1"/>
-    <w:lsdException w:name="toc 1" w:uiPriority="39" w:semiHidden="1" w:unhideWhenUsed="1"/>
-    <w:lsdException w:name="toc 2" w:uiPriority="39" w:semiHidden="1" w:unhideWhenUsed="1"/>
-    <w:lsdException w:name="toc 3" w:uiPriority="39" w:semiHidden="1" w:unhideWhenUsed="1"/>
-    <w:lsdException w:name="toc 4" w:uiPriority="39" w:semiHidden="1" w:unhideWhenUsed="1"/>
-    <w:lsdException w:name="toc 5" w:uiPriority="39" w:semiHidden="1" w:unhideWhenUsed="1"/>
-    <w:lsdException w:name="toc 6" w:uiPriority="39" w:semiHidden="1" w:unhideWhenUsed="1"/>
-    <w:lsdException w:name="toc 7" w:uiPriority="39" w:semiHidden="1" w:unhideWhenUsed="1"/>
-    <w:lsdException w:name="toc 8" w:uiPriority="39" w:semiHidden="1" w:unhideWhenUsed="1"/>
-    <w:lsdException w:name="toc 9" w:uiPriority="39" w:semiHidden="1" w:unhideWhenUsed="1"/>
+    <w:lsdException w:name="toc 1" w:semiHidden="1" w:uiPriority="39" w:unhideWhenUsed="1"/>
+    <w:lsdException w:name="toc 2" w:semiHidden="1" w:uiPriority="39" w:unhideWhenUsed="1"/>
+    <w:lsdException w:name="toc 3" w:semiHidden="1" w:uiPriority="39" w:unhideWhenUsed="1"/>
+    <w:lsdException w:name="toc 4" w:semiHidden="1" w:uiPriority="39" w:unhideWhenUsed="1"/>
+    <w:lsdException w:name="toc 5" w:semiHidden="1" w:uiPriority="39" w:unhideWhenUsed="1"/>
+    <w:lsdException w:name="toc 6" w:semiHidden="1" w:uiPriority="39" w:unhideWhenUsed="1"/>
+    <w:lsdException w:name="toc 7" w:semiHidden="1" w:uiPriority="39" w:unhideWhenUsed="1"/>
+    <w:lsdException w:name="toc 8" w:semiHidden="1" w:uiPriority="39" w:unhideWhenUsed="1"/>
+    <w:lsdException w:name="toc 9" w:semiHidden="1" w:uiPriority="39" w:unhideWhenUsed="1"/>
     <w:lsdException w:name="Normal Indent" w:semiHidden="1" w:unhideWhenUsed="1"/>
     <w:lsdException w:name="footnote text" w:semiHidden="1" w:unhideWhenUsed="1"/>
     <w:lsdException w:name="annotation text" w:semiHidden="1" w:unhideWhenUsed="1"/>
     <w:lsdException w:name="header" w:semiHidden="1" w:unhideWhenUsed="1"/>
     <w:lsdException w:name="footer" w:semiHidden="1" w:unhideWhenUsed="1"/>
     <w:lsdException w:name="index heading" w:semiHidden="1" w:unhideWhenUsed="1"/>
-    <w:lsdException w:name="caption" w:uiPriority="35" w:semiHidden="1" w:unhideWhenUsed="1" w:qFormat="1"/>
+    <w:lsdException w:name="caption" w:semiHidden="1" w:uiPriority="35" w:unhideWhenUsed="1" w:qFormat="1"/>
     <w:lsdException w:name="table of figures" w:semiHidden="1" w:unhideWhenUsed="1"/>
     <w:lsdException w:name="envelope address" w:semiHidden="1" w:unhideWhenUsed="1"/>
     <w:lsdException w:name="envelope return" w:semiHidden="1" w:unhideWhenUsed="1"/>
@@ -1502,7 +1596,7 @@
     <w:lsdException w:name="Title" w:uiPriority="10" w:qFormat="1"/>
     <w:lsdException w:name="Closing" w:semiHidden="1" w:unhideWhenUsed="1"/>
     <w:lsdException w:name="Signature" w:semiHidden="1" w:unhideWhenUsed="1"/>
-    <w:lsdException w:name="Default Paragraph Font" w:uiPriority="1" w:semiHidden="1" w:unhideWhenUsed="1"/>
+    <w:lsdException w:name="Default Paragraph Font" w:semiHidden="1" w:uiPriority="1" w:unhideWhenUsed="1"/>
     <w:lsdException w:name="Body Text" w:semiHidden="1" w:unhideWhenUsed="1"/>
     <w:lsdException w:name="Body Text Indent" w:semiHidden="1" w:unhideWhenUsed="1"/>
     <w:lsdException w:name="List Continue" w:semiHidden="1" w:unhideWhenUsed="1"/>
@@ -1702,8 +1796,8 @@
     <w:lsdException w:name="Subtle Reference" w:uiPriority="31" w:qFormat="1"/>
     <w:lsdException w:name="Intense Reference" w:uiPriority="32" w:qFormat="1"/>
     <w:lsdException w:name="Book Title" w:uiPriority="33" w:qFormat="1"/>
-    <w:lsdException w:name="Bibliography" w:uiPriority="37" w:semiHidden="1" w:unhideWhenUsed="1"/>
-    <w:lsdException w:name="TOC Heading" w:uiPriority="39" w:semiHidden="1" w:unhideWhenUsed="1" w:qFormat="1"/>
+    <w:lsdException w:name="Bibliography" w:semiHidden="1" w:uiPriority="37" w:unhideWhenUsed="1"/>
+    <w:lsdException w:name="TOC Heading" w:semiHidden="1" w:uiPriority="39" w:unhideWhenUsed="1" w:qFormat="1"/>
     <w:lsdException w:name="Plain Table 1" w:uiPriority="41"/>
     <w:lsdException w:name="Plain Table 2" w:uiPriority="42"/>
     <w:lsdException w:name="Plain Table 3" w:uiPriority="43"/>
@@ -1814,17 +1908,17 @@
     <w:lsdException w:name="Unresolved Mention" w:semiHidden="1" w:unhideWhenUsed="1"/>
     <w:lsdException w:name="Smart Link" w:semiHidden="1" w:unhideWhenUsed="1"/>
   </w:latentStyles>
-  <w:style w:type="paragraph" w:styleId="Normal" w:default="1">
+  <w:style w:type="paragraph" w:default="1" w:styleId="Normal">
     <w:name w:val="Normal"/>
     <w:qFormat/>
   </w:style>
-  <w:style w:type="character" w:styleId="DefaultParagraphFont" w:default="1">
+  <w:style w:type="character" w:default="1" w:styleId="DefaultParagraphFont">
     <w:name w:val="Default Paragraph Font"/>
     <w:uiPriority w:val="1"/>
     <w:semiHidden/>
     <w:unhideWhenUsed/>
   </w:style>
-  <w:style w:type="table" w:styleId="TableNormal" w:default="1">
+  <w:style w:type="table" w:default="1" w:styleId="TableNormal">
     <w:name w:val="Normal Table"/>
     <w:uiPriority w:val="99"/>
     <w:semiHidden/>
@@ -1839,7 +1933,7 @@
       </w:tblCellMar>
     </w:tblPr>
   </w:style>
-  <w:style w:type="numbering" w:styleId="NoList" w:default="1">
+  <w:style w:type="numbering" w:default="1" w:styleId="NoList">
     <w:name w:val="No List"/>
     <w:uiPriority w:val="99"/>
     <w:semiHidden/>
@@ -2334,6 +2428,12 @@
 </file>
 
 <file path=customXml/item2.xml><?xml version="1.0" encoding="utf-8"?>
+<p:properties xmlns:p="http://schemas.microsoft.com/office/2006/metadata/properties" xmlns:xsi="http://www.w3.org/2001/XMLSchema-instance" xmlns:pc="http://schemas.microsoft.com/office/infopath/2007/PartnerControls">
+  <documentManagement/>
+</p:properties>
+</file>
+
+<file path=customXml/item3.xml><?xml version="1.0" encoding="utf-8"?>
 <?mso-contentType ?>
 <FormTemplates xmlns="http://schemas.microsoft.com/sharepoint/v3/contenttype/forms">
   <Display>DocumentLibraryForm</Display>
@@ -2342,20 +2442,38 @@
 </FormTemplates>
 </file>
 
-<file path=customXml/item3.xml><?xml version="1.0" encoding="utf-8"?>
-<p:properties xmlns:p="http://schemas.microsoft.com/office/2006/metadata/properties" xmlns:xsi="http://www.w3.org/2001/XMLSchema-instance" xmlns:pc="http://schemas.microsoft.com/office/infopath/2007/PartnerControls">
-  <documentManagement/>
-</p:properties>
-</file>
-
 <file path=customXml/itemProps1.xml><?xml version="1.0" encoding="utf-8"?>
-<ds:datastoreItem xmlns:ds="http://schemas.openxmlformats.org/officeDocument/2006/customXml" ds:itemID="{4601D406-0BFA-4996-8A8D-CFA56347CD0A}"/>
+<ds:datastoreItem xmlns:ds="http://schemas.openxmlformats.org/officeDocument/2006/customXml" ds:itemID="{4601D406-0BFA-4996-8A8D-CFA56347CD0A}">
+  <ds:schemaRefs>
+    <ds:schemaRef ds:uri="http://schemas.microsoft.com/office/2006/metadata/contentType"/>
+    <ds:schemaRef ds:uri="http://schemas.microsoft.com/office/2006/metadata/properties/metaAttributes"/>
+    <ds:schemaRef ds:uri="http://www.w3.org/2001/XMLSchema"/>
+    <ds:schemaRef ds:uri="http://schemas.microsoft.com/office/2006/metadata/properties"/>
+    <ds:schemaRef ds:uri="0fe6e073-fbcf-4c9f-9467-c4294a786ad2"/>
+    <ds:schemaRef ds:uri="b6b24143-0de2-4c5a-b05e-2e6859d8ef3d"/>
+    <ds:schemaRef ds:uri="http://schemas.microsoft.com/office/2006/documentManagement/types"/>
+    <ds:schemaRef ds:uri="http://schemas.microsoft.com/office/infopath/2007/PartnerControls"/>
+    <ds:schemaRef ds:uri="http://schemas.openxmlformats.org/package/2006/metadata/core-properties"/>
+    <ds:schemaRef ds:uri="http://purl.org/dc/elements/1.1/"/>
+    <ds:schemaRef ds:uri="http://purl.org/dc/terms/"/>
+    <ds:schemaRef ds:uri="http://schemas.microsoft.com/internal/obd"/>
+  </ds:schemaRefs>
+</ds:datastoreItem>
 </file>
 
 <file path=customXml/itemProps2.xml><?xml version="1.0" encoding="utf-8"?>
-<ds:datastoreItem xmlns:ds="http://schemas.openxmlformats.org/officeDocument/2006/customXml" ds:itemID="{06571700-7AAB-4BF2-9208-00DD71C77B88}"/>
+<ds:datastoreItem xmlns:ds="http://schemas.openxmlformats.org/officeDocument/2006/customXml" ds:itemID="{EE7D9A60-4950-4377-BCB6-D28BC87BA05B}">
+  <ds:schemaRefs>
+    <ds:schemaRef ds:uri="http://schemas.microsoft.com/office/2006/metadata/properties"/>
+    <ds:schemaRef ds:uri="http://schemas.microsoft.com/office/infopath/2007/PartnerControls"/>
+  </ds:schemaRefs>
+</ds:datastoreItem>
 </file>
 
 <file path=customXml/itemProps3.xml><?xml version="1.0" encoding="utf-8"?>
-<ds:datastoreItem xmlns:ds="http://schemas.openxmlformats.org/officeDocument/2006/customXml" ds:itemID="{EE7D9A60-4950-4377-BCB6-D28BC87BA05B}"/>
+<ds:datastoreItem xmlns:ds="http://schemas.openxmlformats.org/officeDocument/2006/customXml" ds:itemID="{06571700-7AAB-4BF2-9208-00DD71C77B88}">
+  <ds:schemaRefs>
+    <ds:schemaRef ds:uri="http://schemas.microsoft.com/sharepoint/v3/contenttype/forms"/>
+  </ds:schemaRefs>
+</ds:datastoreItem>
 </file>
</xml_diff>